<commit_message>
Update documentation users and developpers
</commit_message>
<xml_diff>
--- a/doc/Documentation.docx
+++ b/doc/Documentation.docx
@@ -300,7 +300,7 @@
           <w:szCs w:val="28"/>
         </w:rPr>
       </w:pPr>
-      <w:bookmarkStart w:id="0" w:name="_Toc10222857"/>
+      <w:bookmarkStart w:id="0" w:name="_Toc20939236"/>
       <w:r>
         <w:rPr>
           <w:rFonts w:ascii="Arial" w:hAnsi="Arial" w:cs="Arial"/>
@@ -459,7 +459,6 @@
                 <w:szCs w:val="24"/>
               </w:rPr>
             </w:pPr>
-            <w:proofErr w:type="gramStart"/>
             <w:r>
               <w:rPr>
                 <w:rFonts w:ascii="Arial" w:hAnsi="Arial" w:cs="Arial"/>
@@ -469,7 +468,6 @@
               </w:rPr>
               <w:t>E-mail</w:t>
             </w:r>
-            <w:proofErr w:type="gramEnd"/>
           </w:p>
         </w:tc>
         <w:tc>
@@ -546,7 +544,7 @@
                 <w:sz w:val="24"/>
                 <w:szCs w:val="28"/>
               </w:rPr>
-              <w:t>3</w:t>
+              <w:t>0</w:t>
             </w:r>
             <w:r>
               <w:rPr>
@@ -554,7 +552,23 @@
                 <w:sz w:val="24"/>
                 <w:szCs w:val="28"/>
               </w:rPr>
-              <w:t>1 mai 2019</w:t>
+              <w:t xml:space="preserve">1 </w:t>
+            </w:r>
+            <w:r>
+              <w:rPr>
+                <w:rFonts w:ascii="Arial" w:hAnsi="Arial" w:cs="Arial"/>
+                <w:sz w:val="24"/>
+                <w:szCs w:val="28"/>
+              </w:rPr>
+              <w:t>octobre</w:t>
+            </w:r>
+            <w:r>
+              <w:rPr>
+                <w:rFonts w:ascii="Arial" w:hAnsi="Arial" w:cs="Arial"/>
+                <w:sz w:val="24"/>
+                <w:szCs w:val="28"/>
+              </w:rPr>
+              <w:t xml:space="preserve"> 2019</w:t>
             </w:r>
           </w:p>
         </w:tc>
@@ -948,6 +962,135 @@
           </w:p>
         </w:tc>
       </w:tr>
+      <w:tr>
+        <w:trPr>
+          <w:trHeight w:val="377"/>
+        </w:trPr>
+        <w:tc>
+          <w:tcPr>
+            <w:cnfStyle w:val="001000000000" w:firstRow="0" w:lastRow="0" w:firstColumn="1" w:lastColumn="0" w:oddVBand="0" w:evenVBand="0" w:oddHBand="0" w:evenHBand="0" w:firstRowFirstColumn="0" w:firstRowLastColumn="0" w:lastRowFirstColumn="0" w:lastRowLastColumn="0"/>
+            <w:tcW w:w="1618" w:type="dxa"/>
+          </w:tcPr>
+          <w:p>
+            <w:pPr>
+              <w:jc w:val="both"/>
+              <w:rPr>
+                <w:rFonts w:ascii="Arial" w:hAnsi="Arial" w:cs="Arial"/>
+                <w:b w:val="0"/>
+                <w:bCs w:val="0"/>
+                <w:sz w:val="24"/>
+                <w:szCs w:val="28"/>
+              </w:rPr>
+            </w:pPr>
+            <w:r>
+              <w:rPr>
+                <w:rFonts w:ascii="Arial" w:hAnsi="Arial" w:cs="Arial"/>
+                <w:b w:val="0"/>
+                <w:bCs w:val="0"/>
+                <w:sz w:val="24"/>
+                <w:szCs w:val="28"/>
+              </w:rPr>
+              <w:t>01/10/2019</w:t>
+            </w:r>
+          </w:p>
+        </w:tc>
+        <w:tc>
+          <w:tcPr>
+            <w:tcW w:w="1244" w:type="dxa"/>
+          </w:tcPr>
+          <w:p>
+            <w:pPr>
+              <w:jc w:val="both"/>
+              <w:cnfStyle w:val="000000000000" w:firstRow="0" w:lastRow="0" w:firstColumn="0" w:lastColumn="0" w:oddVBand="0" w:evenVBand="0" w:oddHBand="0" w:evenHBand="0" w:firstRowFirstColumn="0" w:firstRowLastColumn="0" w:lastRowFirstColumn="0" w:lastRowLastColumn="0"/>
+              <w:rPr>
+                <w:rFonts w:ascii="Arial" w:hAnsi="Arial" w:cs="Arial"/>
+                <w:sz w:val="24"/>
+                <w:szCs w:val="28"/>
+              </w:rPr>
+            </w:pPr>
+            <w:r>
+              <w:rPr>
+                <w:rFonts w:ascii="Arial" w:hAnsi="Arial" w:cs="Arial"/>
+                <w:sz w:val="24"/>
+                <w:szCs w:val="28"/>
+              </w:rPr>
+              <w:t>0.1</w:t>
+            </w:r>
+          </w:p>
+        </w:tc>
+        <w:tc>
+          <w:tcPr>
+            <w:tcW w:w="2157" w:type="dxa"/>
+          </w:tcPr>
+          <w:p>
+            <w:pPr>
+              <w:jc w:val="both"/>
+              <w:cnfStyle w:val="000000000000" w:firstRow="0" w:lastRow="0" w:firstColumn="0" w:lastColumn="0" w:oddVBand="0" w:evenVBand="0" w:oddHBand="0" w:evenHBand="0" w:firstRowFirstColumn="0" w:firstRowLastColumn="0" w:lastRowFirstColumn="0" w:lastRowLastColumn="0"/>
+              <w:rPr>
+                <w:rFonts w:ascii="Arial" w:hAnsi="Arial" w:cs="Arial"/>
+                <w:sz w:val="24"/>
+                <w:szCs w:val="28"/>
+              </w:rPr>
+            </w:pPr>
+            <w:r>
+              <w:rPr>
+                <w:rFonts w:ascii="Arial" w:hAnsi="Arial" w:cs="Arial"/>
+                <w:sz w:val="24"/>
+                <w:szCs w:val="28"/>
+              </w:rPr>
+              <w:t>Marianne LEVEE</w:t>
+            </w:r>
+          </w:p>
+        </w:tc>
+        <w:tc>
+          <w:tcPr>
+            <w:tcW w:w="1985" w:type="dxa"/>
+          </w:tcPr>
+          <w:p>
+            <w:pPr>
+              <w:jc w:val="both"/>
+              <w:cnfStyle w:val="000000000000" w:firstRow="0" w:lastRow="0" w:firstColumn="0" w:lastColumn="0" w:oddVBand="0" w:evenVBand="0" w:oddHBand="0" w:evenHBand="0" w:firstRowFirstColumn="0" w:firstRowLastColumn="0" w:lastRowFirstColumn="0" w:lastRowLastColumn="0"/>
+              <w:rPr>
+                <w:rFonts w:ascii="Arial" w:hAnsi="Arial" w:cs="Arial"/>
+                <w:sz w:val="24"/>
+                <w:szCs w:val="28"/>
+              </w:rPr>
+            </w:pPr>
+            <w:r>
+              <w:rPr>
+                <w:rFonts w:ascii="Arial" w:hAnsi="Arial" w:cs="Arial"/>
+                <w:sz w:val="24"/>
+                <w:szCs w:val="28"/>
+              </w:rPr>
+              <w:t>Toutes</w:t>
+            </w:r>
+          </w:p>
+        </w:tc>
+        <w:tc>
+          <w:tcPr>
+            <w:tcW w:w="4254" w:type="dxa"/>
+          </w:tcPr>
+          <w:p>
+            <w:pPr>
+              <w:jc w:val="both"/>
+              <w:cnfStyle w:val="000000000000" w:firstRow="0" w:lastRow="0" w:firstColumn="0" w:lastColumn="0" w:oddVBand="0" w:evenVBand="0" w:oddHBand="0" w:evenHBand="0" w:firstRowFirstColumn="0" w:firstRowLastColumn="0" w:lastRowFirstColumn="0" w:lastRowLastColumn="0"/>
+              <w:rPr>
+                <w:rFonts w:ascii="Arial" w:hAnsi="Arial" w:cs="Arial"/>
+                <w:sz w:val="24"/>
+                <w:szCs w:val="28"/>
+              </w:rPr>
+            </w:pPr>
+            <w:r>
+              <w:rPr>
+                <w:rFonts w:ascii="Arial" w:hAnsi="Arial" w:cs="Arial"/>
+                <w:sz w:val="24"/>
+                <w:szCs w:val="28"/>
+              </w:rPr>
+              <w:t>Mise à jour sprint 2</w:t>
+            </w:r>
+          </w:p>
+        </w:tc>
+      </w:tr>
     </w:tbl>
     <w:p>
       <w:pPr>
@@ -974,7 +1117,7 @@
           <w:sz w:val="28"/>
         </w:rPr>
       </w:pPr>
-      <w:bookmarkStart w:id="1" w:name="_Toc10222858"/>
+      <w:bookmarkStart w:id="1" w:name="_Toc20939237"/>
       <w:r>
         <w:rPr>
           <w:rFonts w:ascii="Arial" w:hAnsi="Arial" w:cs="Arial"/>
@@ -1049,6 +1192,8 @@
             <w:rPr>
               <w:rFonts w:eastAsiaTheme="minorEastAsia"/>
               <w:noProof/>
+              <w:sz w:val="24"/>
+              <w:szCs w:val="24"/>
               <w:lang w:eastAsia="fr-FR"/>
             </w:rPr>
           </w:pPr>
@@ -1073,12 +1218,14 @@
             </w:rPr>
             <w:fldChar w:fldCharType="separate"/>
           </w:r>
-          <w:hyperlink w:anchor="_Toc10222857" w:history="1">
+          <w:hyperlink w:anchor="_Toc20939236" w:history="1">
             <w:r>
               <w:rPr>
                 <w:rStyle w:val="Lienhypertexte"/>
                 <w:rFonts w:ascii="Arial" w:hAnsi="Arial" w:cs="Arial"/>
                 <w:noProof/>
+                <w:sz w:val="24"/>
+                <w:szCs w:val="24"/>
               </w:rPr>
               <w:t>Descriptions</w:t>
             </w:r>
@@ -1086,6 +1233,8 @@
               <w:rPr>
                 <w:noProof/>
                 <w:webHidden/>
+                <w:sz w:val="24"/>
+                <w:szCs w:val="24"/>
               </w:rPr>
               <w:tab/>
             </w:r>
@@ -1093,6 +1242,8 @@
               <w:rPr>
                 <w:noProof/>
                 <w:webHidden/>
+                <w:sz w:val="24"/>
+                <w:szCs w:val="24"/>
               </w:rPr>
               <w:fldChar w:fldCharType="begin"/>
             </w:r>
@@ -1100,19 +1251,25 @@
               <w:rPr>
                 <w:noProof/>
                 <w:webHidden/>
-              </w:rPr>
-              <w:instrText xml:space="preserve"> PAGEREF _Toc10222857 \h </w:instrText>
+                <w:sz w:val="24"/>
+                <w:szCs w:val="24"/>
+              </w:rPr>
+              <w:instrText xml:space="preserve"> PAGEREF _Toc20939236 \h </w:instrText>
             </w:r>
             <w:r>
               <w:rPr>
                 <w:noProof/>
                 <w:webHidden/>
+                <w:sz w:val="24"/>
+                <w:szCs w:val="24"/>
               </w:rPr>
             </w:r>
             <w:r>
               <w:rPr>
                 <w:noProof/>
                 <w:webHidden/>
+                <w:sz w:val="24"/>
+                <w:szCs w:val="24"/>
               </w:rPr>
               <w:fldChar w:fldCharType="separate"/>
             </w:r>
@@ -1120,6 +1277,8 @@
               <w:rPr>
                 <w:noProof/>
                 <w:webHidden/>
+                <w:sz w:val="24"/>
+                <w:szCs w:val="24"/>
               </w:rPr>
               <w:t>1</w:t>
             </w:r>
@@ -1127,10 +1286,108 @@
               <w:rPr>
                 <w:noProof/>
                 <w:webHidden/>
+                <w:sz w:val="24"/>
+                <w:szCs w:val="24"/>
               </w:rPr>
               <w:fldChar w:fldCharType="end"/>
             </w:r>
           </w:hyperlink>
+        </w:p>
+        <w:p>
+          <w:pPr>
+            <w:pStyle w:val="TM1"/>
+            <w:tabs>
+              <w:tab w:val="right" w:leader="dot" w:pos="9062"/>
+            </w:tabs>
+            <w:rPr>
+              <w:rStyle w:val="Lienhypertexte"/>
+              <w:noProof/>
+              <w:sz w:val="24"/>
+              <w:szCs w:val="24"/>
+            </w:rPr>
+          </w:pPr>
+          <w:hyperlink w:anchor="_Toc20939237" w:history="1">
+            <w:r>
+              <w:rPr>
+                <w:rStyle w:val="Lienhypertexte"/>
+                <w:rFonts w:ascii="Arial" w:hAnsi="Arial" w:cs="Arial"/>
+                <w:noProof/>
+                <w:sz w:val="24"/>
+                <w:szCs w:val="24"/>
+              </w:rPr>
+              <w:t>Sommaire</w:t>
+            </w:r>
+            <w:r>
+              <w:rPr>
+                <w:noProof/>
+                <w:webHidden/>
+                <w:sz w:val="24"/>
+                <w:szCs w:val="24"/>
+              </w:rPr>
+              <w:tab/>
+            </w:r>
+            <w:r>
+              <w:rPr>
+                <w:noProof/>
+                <w:webHidden/>
+                <w:sz w:val="24"/>
+                <w:szCs w:val="24"/>
+              </w:rPr>
+              <w:fldChar w:fldCharType="begin"/>
+            </w:r>
+            <w:r>
+              <w:rPr>
+                <w:noProof/>
+                <w:webHidden/>
+                <w:sz w:val="24"/>
+                <w:szCs w:val="24"/>
+              </w:rPr>
+              <w:instrText xml:space="preserve"> PAGEREF _Toc20939237 \h </w:instrText>
+            </w:r>
+            <w:r>
+              <w:rPr>
+                <w:noProof/>
+                <w:webHidden/>
+                <w:sz w:val="24"/>
+                <w:szCs w:val="24"/>
+              </w:rPr>
+            </w:r>
+            <w:r>
+              <w:rPr>
+                <w:noProof/>
+                <w:webHidden/>
+                <w:sz w:val="24"/>
+                <w:szCs w:val="24"/>
+              </w:rPr>
+              <w:fldChar w:fldCharType="separate"/>
+            </w:r>
+            <w:r>
+              <w:rPr>
+                <w:noProof/>
+                <w:webHidden/>
+                <w:sz w:val="24"/>
+                <w:szCs w:val="24"/>
+              </w:rPr>
+              <w:t>2</w:t>
+            </w:r>
+            <w:r>
+              <w:rPr>
+                <w:noProof/>
+                <w:webHidden/>
+                <w:sz w:val="24"/>
+                <w:szCs w:val="24"/>
+              </w:rPr>
+              <w:fldChar w:fldCharType="end"/>
+            </w:r>
+          </w:hyperlink>
+        </w:p>
+        <w:p>
+          <w:pPr>
+            <w:rPr>
+              <w:sz w:val="24"/>
+              <w:szCs w:val="24"/>
+            </w:rPr>
+          </w:pPr>
         </w:p>
         <w:p>
           <w:pPr>
@@ -1141,22 +1398,27 @@
             <w:rPr>
               <w:rFonts w:eastAsiaTheme="minorEastAsia"/>
               <w:noProof/>
+              <w:sz w:val="24"/>
+              <w:szCs w:val="24"/>
               <w:lang w:eastAsia="fr-FR"/>
             </w:rPr>
           </w:pPr>
-          <w:hyperlink w:anchor="_Toc10222858" w:history="1">
+          <w:hyperlink w:anchor="_Toc20939238" w:history="1">
             <w:r>
               <w:rPr>
                 <w:rStyle w:val="Lienhypertexte"/>
-                <w:rFonts w:ascii="Arial" w:hAnsi="Arial" w:cs="Arial"/>
                 <w:noProof/>
-              </w:rPr>
-              <w:t>Sommaire</w:t>
+                <w:sz w:val="24"/>
+                <w:szCs w:val="24"/>
+              </w:rPr>
+              <w:t>1. Comment ...</w:t>
             </w:r>
             <w:r>
               <w:rPr>
                 <w:noProof/>
                 <w:webHidden/>
+                <w:sz w:val="24"/>
+                <w:szCs w:val="24"/>
               </w:rPr>
               <w:tab/>
             </w:r>
@@ -1164,6 +1426,8 @@
               <w:rPr>
                 <w:noProof/>
                 <w:webHidden/>
+                <w:sz w:val="24"/>
+                <w:szCs w:val="24"/>
               </w:rPr>
               <w:fldChar w:fldCharType="begin"/>
             </w:r>
@@ -1171,19 +1435,25 @@
               <w:rPr>
                 <w:noProof/>
                 <w:webHidden/>
-              </w:rPr>
-              <w:instrText xml:space="preserve"> PAGEREF _Toc10222858 \h </w:instrText>
+                <w:sz w:val="24"/>
+                <w:szCs w:val="24"/>
+              </w:rPr>
+              <w:instrText xml:space="preserve"> PAGEREF _Toc20939238 \h </w:instrText>
             </w:r>
             <w:r>
               <w:rPr>
                 <w:noProof/>
                 <w:webHidden/>
+                <w:sz w:val="24"/>
+                <w:szCs w:val="24"/>
               </w:rPr>
             </w:r>
             <w:r>
               <w:rPr>
                 <w:noProof/>
                 <w:webHidden/>
+                <w:sz w:val="24"/>
+                <w:szCs w:val="24"/>
               </w:rPr>
               <w:fldChar w:fldCharType="separate"/>
             </w:r>
@@ -1191,90 +1461,17 @@
               <w:rPr>
                 <w:noProof/>
                 <w:webHidden/>
-              </w:rPr>
-              <w:t>2</w:t>
+                <w:sz w:val="24"/>
+                <w:szCs w:val="24"/>
+              </w:rPr>
+              <w:t>3</w:t>
             </w:r>
             <w:r>
               <w:rPr>
                 <w:noProof/>
                 <w:webHidden/>
-              </w:rPr>
-              <w:fldChar w:fldCharType="end"/>
-            </w:r>
-          </w:hyperlink>
-          <w:r>
-            <w:rPr>
-              <w:rStyle w:val="Lienhypertexte"/>
-              <w:noProof/>
-            </w:rPr>
-            <w:br/>
-          </w:r>
-        </w:p>
-        <w:p>
-          <w:pPr>
-            <w:pStyle w:val="TM1"/>
-            <w:tabs>
-              <w:tab w:val="right" w:leader="dot" w:pos="9062"/>
-            </w:tabs>
-            <w:rPr>
-              <w:rFonts w:eastAsiaTheme="minorEastAsia"/>
-              <w:noProof/>
-              <w:lang w:eastAsia="fr-FR"/>
-            </w:rPr>
-          </w:pPr>
-          <w:hyperlink w:anchor="_Toc10222859" w:history="1">
-            <w:r>
-              <w:rPr>
-                <w:rStyle w:val="Lienhypertexte"/>
-                <w:noProof/>
-              </w:rPr>
-              <w:t>1. Comment ...</w:t>
-            </w:r>
-            <w:r>
-              <w:rPr>
-                <w:noProof/>
-                <w:webHidden/>
-              </w:rPr>
-              <w:tab/>
-            </w:r>
-            <w:r>
-              <w:rPr>
-                <w:noProof/>
-                <w:webHidden/>
-              </w:rPr>
-              <w:fldChar w:fldCharType="begin"/>
-            </w:r>
-            <w:r>
-              <w:rPr>
-                <w:noProof/>
-                <w:webHidden/>
-              </w:rPr>
-              <w:instrText xml:space="preserve"> PAGEREF _Toc10222859 \h </w:instrText>
-            </w:r>
-            <w:r>
-              <w:rPr>
-                <w:noProof/>
-                <w:webHidden/>
-              </w:rPr>
-            </w:r>
-            <w:r>
-              <w:rPr>
-                <w:noProof/>
-                <w:webHidden/>
-              </w:rPr>
-              <w:fldChar w:fldCharType="separate"/>
-            </w:r>
-            <w:r>
-              <w:rPr>
-                <w:noProof/>
-                <w:webHidden/>
-              </w:rPr>
-              <w:t>3</w:t>
-            </w:r>
-            <w:r>
-              <w:rPr>
-                <w:noProof/>
-                <w:webHidden/>
+                <w:sz w:val="24"/>
+                <w:szCs w:val="24"/>
               </w:rPr>
               <w:fldChar w:fldCharType="end"/>
             </w:r>
@@ -1292,7 +1489,7 @@
               <w:lang w:eastAsia="fr-FR"/>
             </w:rPr>
           </w:pPr>
-          <w:hyperlink w:anchor="_Toc10222860" w:history="1">
+          <w:hyperlink w:anchor="_Toc20939239" w:history="1">
             <w:r>
               <w:rPr>
                 <w:rStyle w:val="Lienhypertexte"/>
@@ -1319,7 +1516,7 @@
                 <w:noProof/>
                 <w:webHidden/>
               </w:rPr>
-              <w:instrText xml:space="preserve"> PAGEREF _Toc10222860 \h </w:instrText>
+              <w:instrText xml:space="preserve"> PAGEREF _Toc20939239 \h </w:instrText>
             </w:r>
             <w:r>
               <w:rPr>
@@ -1362,7 +1559,7 @@
               <w:lang w:eastAsia="fr-FR"/>
             </w:rPr>
           </w:pPr>
-          <w:hyperlink w:anchor="_Toc10222861" w:history="1">
+          <w:hyperlink w:anchor="_Toc20939240" w:history="1">
             <w:r>
               <w:rPr>
                 <w:rStyle w:val="Lienhypertexte"/>
@@ -1389,7 +1586,7 @@
                 <w:noProof/>
                 <w:webHidden/>
               </w:rPr>
-              <w:instrText xml:space="preserve"> PAGEREF _Toc10222861 \h </w:instrText>
+              <w:instrText xml:space="preserve"> PAGEREF _Toc20939240 \h </w:instrText>
             </w:r>
             <w:r>
               <w:rPr>
@@ -1432,7 +1629,7 @@
               <w:lang w:eastAsia="fr-FR"/>
             </w:rPr>
           </w:pPr>
-          <w:hyperlink w:anchor="_Toc10222862" w:history="1">
+          <w:hyperlink w:anchor="_Toc20939241" w:history="1">
             <w:r>
               <w:rPr>
                 <w:rStyle w:val="Lienhypertexte"/>
@@ -1459,7 +1656,7 @@
                 <w:noProof/>
                 <w:webHidden/>
               </w:rPr>
-              <w:instrText xml:space="preserve"> PAGEREF _Toc10222862 \h </w:instrText>
+              <w:instrText xml:space="preserve"> PAGEREF _Toc20939241 \h </w:instrText>
             </w:r>
             <w:r>
               <w:rPr>
@@ -1502,7 +1699,7 @@
               <w:lang w:eastAsia="fr-FR"/>
             </w:rPr>
           </w:pPr>
-          <w:hyperlink w:anchor="_Toc10222863" w:history="1">
+          <w:hyperlink w:anchor="_Toc20939242" w:history="1">
             <w:r>
               <w:rPr>
                 <w:rStyle w:val="Lienhypertexte"/>
@@ -1529,7 +1726,7 @@
                 <w:noProof/>
                 <w:webHidden/>
               </w:rPr>
-              <w:instrText xml:space="preserve"> PAGEREF _Toc10222863 \h </w:instrText>
+              <w:instrText xml:space="preserve"> PAGEREF _Toc20939242 \h </w:instrText>
             </w:r>
             <w:r>
               <w:rPr>
@@ -1550,6 +1747,76 @@
                 <w:webHidden/>
               </w:rPr>
               <w:t>5</w:t>
+            </w:r>
+            <w:r>
+              <w:rPr>
+                <w:noProof/>
+                <w:webHidden/>
+              </w:rPr>
+              <w:fldChar w:fldCharType="end"/>
+            </w:r>
+          </w:hyperlink>
+        </w:p>
+        <w:p>
+          <w:pPr>
+            <w:pStyle w:val="TM2"/>
+            <w:tabs>
+              <w:tab w:val="right" w:leader="dot" w:pos="9062"/>
+            </w:tabs>
+            <w:rPr>
+              <w:rFonts w:eastAsiaTheme="minorEastAsia"/>
+              <w:noProof/>
+              <w:lang w:eastAsia="fr-FR"/>
+            </w:rPr>
+          </w:pPr>
+          <w:hyperlink w:anchor="_Toc20939243" w:history="1">
+            <w:r>
+              <w:rPr>
+                <w:rStyle w:val="Lienhypertexte"/>
+                <w:noProof/>
+              </w:rPr>
+              <w:t>1.5 Comment vérifier l’activité de mon enfant grâce à Überschutz ?</w:t>
+            </w:r>
+            <w:r>
+              <w:rPr>
+                <w:noProof/>
+                <w:webHidden/>
+              </w:rPr>
+              <w:tab/>
+            </w:r>
+            <w:r>
+              <w:rPr>
+                <w:noProof/>
+                <w:webHidden/>
+              </w:rPr>
+              <w:fldChar w:fldCharType="begin"/>
+            </w:r>
+            <w:r>
+              <w:rPr>
+                <w:noProof/>
+                <w:webHidden/>
+              </w:rPr>
+              <w:instrText xml:space="preserve"> PAGEREF _Toc20939243 \h </w:instrText>
+            </w:r>
+            <w:r>
+              <w:rPr>
+                <w:noProof/>
+                <w:webHidden/>
+              </w:rPr>
+            </w:r>
+            <w:r>
+              <w:rPr>
+                <w:noProof/>
+                <w:webHidden/>
+              </w:rPr>
+              <w:fldChar w:fldCharType="separate"/>
+            </w:r>
+            <w:r>
+              <w:rPr>
+                <w:noProof/>
+                <w:webHidden/>
+              </w:rPr>
+              <w:t>7</w:t>
             </w:r>
             <w:r>
               <w:rPr>
@@ -1600,7 +1867,7 @@
       <w:r>
         <w:br/>
       </w:r>
-      <w:bookmarkStart w:id="2" w:name="_Toc10222859"/>
+      <w:bookmarkStart w:id="2" w:name="_Toc20939238"/>
       <w:r>
         <w:t xml:space="preserve">1. </w:t>
       </w:r>
@@ -1699,17 +1966,15 @@
       <w:pPr>
         <w:pStyle w:val="Titre2"/>
       </w:pPr>
-      <w:r>
-        <w:lastRenderedPageBreak/>
+    </w:p>
+    <w:p>
+      <w:pPr>
+        <w:pStyle w:val="Titre2"/>
+      </w:pPr>
+      <w:r>
         <w:br/>
       </w:r>
-      <w:r>
-        <w:br/>
-      </w:r>
-      <w:r>
-        <w:br/>
-      </w:r>
-      <w:bookmarkStart w:id="3" w:name="_Toc10222860"/>
+      <w:bookmarkStart w:id="3" w:name="_Toc20939239"/>
       <w:r>
         <w:t xml:space="preserve">1.1 Comment naviguer sur le site </w:t>
       </w:r>
@@ -1853,7 +2118,7 @@
           <w:sz w:val="24"/>
           <w:szCs w:val="72"/>
         </w:rPr>
-        <w:t>Profil</w:t>
+        <w:t>Rapport</w:t>
       </w:r>
     </w:p>
     <w:p>
@@ -1865,36 +2130,80 @@
         </w:numPr>
         <w:rPr>
           <w:rFonts w:ascii="Arial" w:hAnsi="Arial" w:cs="Arial"/>
-          <w:sz w:val="24"/>
-          <w:szCs w:val="72"/>
-        </w:rPr>
-      </w:pPr>
-      <w:r>
-        <w:rPr>
-          <w:rFonts w:ascii="Arial" w:hAnsi="Arial" w:cs="Arial"/>
           <w:b/>
           <w:sz w:val="24"/>
           <w:szCs w:val="72"/>
         </w:rPr>
+      </w:pPr>
+      <w:r>
+        <w:rPr>
+          <w:rFonts w:ascii="Arial" w:hAnsi="Arial" w:cs="Arial"/>
+          <w:b/>
+          <w:sz w:val="24"/>
+          <w:szCs w:val="72"/>
+        </w:rPr>
+        <w:t>Profil</w:t>
+      </w:r>
+    </w:p>
+    <w:p>
+      <w:pPr>
+        <w:pStyle w:val="Paragraphedeliste"/>
+        <w:numPr>
+          <w:ilvl w:val="0"/>
+          <w:numId w:val="10"/>
+        </w:numPr>
+        <w:rPr>
+          <w:rFonts w:ascii="Arial" w:hAnsi="Arial" w:cs="Arial"/>
+          <w:sz w:val="24"/>
+          <w:szCs w:val="72"/>
+        </w:rPr>
+      </w:pPr>
+      <w:r>
+        <w:rPr>
+          <w:rFonts w:ascii="Arial" w:hAnsi="Arial" w:cs="Arial"/>
+          <w:b/>
+          <w:sz w:val="24"/>
+          <w:szCs w:val="72"/>
+        </w:rPr>
         <w:t>Paramètres</w:t>
       </w:r>
-      <w:r>
-        <w:rPr>
+    </w:p>
+    <w:p>
+      <w:pPr>
+        <w:rPr>
+          <w:rFonts w:ascii="Arial" w:hAnsi="Arial" w:cs="Arial"/>
+          <w:sz w:val="24"/>
+          <w:szCs w:val="72"/>
+        </w:rPr>
+      </w:pPr>
+      <w:r>
+        <w:rPr>
+          <w:rFonts w:ascii="Arial" w:hAnsi="Arial" w:cs="Arial"/>
           <w:noProof/>
+          <w:sz w:val="24"/>
+          <w:szCs w:val="72"/>
         </w:rPr>
         <w:drawing>
-          <wp:anchor distT="0" distB="0" distL="114300" distR="114300" simplePos="0" relativeHeight="251661312" behindDoc="0" locked="0" layoutInCell="1" allowOverlap="1" wp14:anchorId="58237D95" wp14:editId="7D7A052A">
+          <wp:anchor distT="0" distB="0" distL="114300" distR="114300" simplePos="0" relativeHeight="251667456" behindDoc="1" locked="0" layoutInCell="1" allowOverlap="1" wp14:anchorId="71775FB0" wp14:editId="7F0E8A82">
             <wp:simplePos x="0" y="0"/>
-            <wp:positionH relativeFrom="margin">
-              <wp:posOffset>-845820</wp:posOffset>
+            <wp:positionH relativeFrom="page">
+              <wp:align>left</wp:align>
             </wp:positionH>
             <wp:positionV relativeFrom="paragraph">
-              <wp:posOffset>388620</wp:posOffset>
+              <wp:posOffset>275590</wp:posOffset>
             </wp:positionV>
-            <wp:extent cx="7451725" cy="336550"/>
-            <wp:effectExtent l="0" t="0" r="0" b="6350"/>
-            <wp:wrapSquare wrapText="bothSides"/>
-            <wp:docPr id="11" name="Image 11"/>
+            <wp:extent cx="7508928" cy="332459"/>
+            <wp:effectExtent l="0" t="0" r="0" b="0"/>
+            <wp:wrapTight wrapText="bothSides">
+              <wp:wrapPolygon edited="0">
+                <wp:start x="0" y="0"/>
+                <wp:lineTo x="0" y="19824"/>
+                <wp:lineTo x="21536" y="19824"/>
+                <wp:lineTo x="21536" y="0"/>
+                <wp:lineTo x="0" y="0"/>
+              </wp:wrapPolygon>
+            </wp:wrapTight>
+            <wp:docPr id="2" name="Image 2" descr="Une image contenant extérieur, plane, oiseau, avion&#10;&#10;Description générée automatiquement"/>
             <wp:cNvGraphicFramePr>
               <a:graphicFrameLocks xmlns:a="http://schemas.openxmlformats.org/drawingml/2006/main" noChangeAspect="1"/>
             </wp:cNvGraphicFramePr>
@@ -1902,7 +2211,7 @@
               <a:graphicData uri="http://schemas.openxmlformats.org/drawingml/2006/picture">
                 <pic:pic xmlns:pic="http://schemas.openxmlformats.org/drawingml/2006/picture">
                   <pic:nvPicPr>
-                    <pic:cNvPr id="11" name="Doc1.PNG"/>
+                    <pic:cNvPr id="2" name="Navbar.PNG"/>
                     <pic:cNvPicPr/>
                   </pic:nvPicPr>
                   <pic:blipFill>
@@ -1920,7 +2229,7 @@
                   <pic:spPr>
                     <a:xfrm>
                       <a:off x="0" y="0"/>
-                      <a:ext cx="7451725" cy="336550"/>
+                      <a:ext cx="7508928" cy="332459"/>
                     </a:xfrm>
                     <a:prstGeom prst="rect">
                       <a:avLst/>
@@ -1968,36 +2277,9 @@
     </w:p>
     <w:p>
       <w:pPr>
-        <w:rPr>
-          <w:rFonts w:ascii="Arial" w:hAnsi="Arial" w:cs="Arial"/>
-          <w:sz w:val="24"/>
-          <w:szCs w:val="72"/>
-        </w:rPr>
-      </w:pPr>
-    </w:p>
-    <w:p>
-      <w:pPr>
-        <w:rPr>
-          <w:rFonts w:ascii="Arial" w:hAnsi="Arial" w:cs="Arial"/>
-          <w:sz w:val="24"/>
-          <w:szCs w:val="72"/>
-        </w:rPr>
-      </w:pPr>
-    </w:p>
-    <w:p>
-      <w:pPr>
-        <w:rPr>
-          <w:rFonts w:ascii="Arial" w:hAnsi="Arial" w:cs="Arial"/>
-          <w:sz w:val="24"/>
-          <w:szCs w:val="72"/>
-        </w:rPr>
-      </w:pPr>
-    </w:p>
-    <w:p>
-      <w:pPr>
         <w:pStyle w:val="Titre2"/>
       </w:pPr>
-      <w:bookmarkStart w:id="4" w:name="_Toc10222861"/>
+      <w:bookmarkStart w:id="4" w:name="_Toc20939240"/>
       <w:r>
         <w:t xml:space="preserve">1.2 Comment s’enregistrer sur </w:t>
       </w:r>
@@ -2031,23 +2313,125 @@
       <w:r>
         <w:rPr>
           <w:rFonts w:ascii="Arial" w:hAnsi="Arial" w:cs="Arial"/>
+          <w:sz w:val="24"/>
+          <w:szCs w:val="72"/>
+        </w:rPr>
+        <w:t>Rendez-vous sur l’onglet « </w:t>
+      </w:r>
+      <w:r>
+        <w:rPr>
+          <w:rFonts w:ascii="Arial" w:hAnsi="Arial" w:cs="Arial"/>
+          <w:b/>
+          <w:sz w:val="24"/>
+          <w:szCs w:val="72"/>
+        </w:rPr>
+        <w:t>Connexion</w:t>
+      </w:r>
+      <w:r>
+        <w:rPr>
+          <w:rFonts w:ascii="Arial" w:hAnsi="Arial" w:cs="Arial"/>
+          <w:sz w:val="24"/>
+          <w:szCs w:val="72"/>
+        </w:rPr>
+        <w:t> » du sit</w:t>
+      </w:r>
+      <w:r>
+        <w:rPr>
+          <w:rFonts w:ascii="Arial" w:hAnsi="Arial" w:cs="Arial"/>
+          <w:sz w:val="24"/>
+          <w:szCs w:val="72"/>
+        </w:rPr>
+        <w:t>e.</w:t>
+      </w:r>
+      <w:r>
+        <w:rPr>
+          <w:rFonts w:ascii="Arial" w:hAnsi="Arial" w:cs="Arial"/>
+          <w:sz w:val="24"/>
+          <w:szCs w:val="72"/>
+        </w:rPr>
+        <w:br/>
+      </w:r>
+      <w:r>
+        <w:rPr>
+          <w:rFonts w:ascii="Arial" w:hAnsi="Arial" w:cs="Arial"/>
+          <w:sz w:val="24"/>
+          <w:szCs w:val="72"/>
+        </w:rPr>
+        <w:t>Si vous n’avez pas de compte, cliquez sur « </w:t>
+      </w:r>
+      <w:r>
+        <w:rPr>
+          <w:rFonts w:ascii="Arial" w:hAnsi="Arial" w:cs="Arial"/>
+          <w:b/>
+          <w:bCs/>
+          <w:sz w:val="24"/>
+          <w:szCs w:val="72"/>
+        </w:rPr>
+        <w:t>Créer un compte</w:t>
+      </w:r>
+      <w:r>
+        <w:rPr>
+          <w:rFonts w:ascii="Arial" w:hAnsi="Arial" w:cs="Arial"/>
+          <w:sz w:val="24"/>
+          <w:szCs w:val="72"/>
+        </w:rPr>
+        <w:t> » et remplissez le formulaire d’inscription.</w:t>
+      </w:r>
+    </w:p>
+    <w:p>
+      <w:pPr>
+        <w:rPr>
+          <w:rFonts w:ascii="Arial" w:hAnsi="Arial" w:cs="Arial"/>
+          <w:sz w:val="24"/>
+          <w:szCs w:val="72"/>
+        </w:rPr>
+      </w:pPr>
+      <w:r>
+        <w:rPr>
+          <w:rFonts w:ascii="Arial" w:hAnsi="Arial" w:cs="Arial"/>
+          <w:sz w:val="24"/>
+          <w:szCs w:val="72"/>
+        </w:rPr>
+        <w:t>Un email de confirmation d’inscription vous serra envoyé à l’adresse renseignée. N’oubliez pas de cliquer sur le lien pour le valider !</w:t>
+      </w:r>
+    </w:p>
+    <w:p>
+      <w:pPr>
+        <w:rPr>
+          <w:rFonts w:ascii="Arial" w:hAnsi="Arial" w:cs="Arial"/>
+          <w:sz w:val="24"/>
+          <w:szCs w:val="72"/>
+        </w:rPr>
+      </w:pPr>
+    </w:p>
+    <w:p>
+      <w:pPr>
+        <w:rPr>
+          <w:rFonts w:ascii="Arial" w:hAnsi="Arial" w:cs="Arial"/>
+          <w:sz w:val="24"/>
+          <w:szCs w:val="72"/>
+        </w:rPr>
+      </w:pPr>
+      <w:r>
+        <w:rPr>
+          <w:rFonts w:ascii="Arial" w:hAnsi="Arial" w:cs="Arial"/>
           <w:noProof/>
           <w:sz w:val="24"/>
           <w:szCs w:val="72"/>
         </w:rPr>
         <w:drawing>
-          <wp:anchor distT="0" distB="0" distL="114300" distR="114300" simplePos="0" relativeHeight="251662336" behindDoc="0" locked="0" layoutInCell="1" allowOverlap="1" wp14:anchorId="4BBDD3F8" wp14:editId="73023870">
+          <wp:anchor distT="0" distB="0" distL="114300" distR="114300" simplePos="0" relativeHeight="251668480" behindDoc="0" locked="0" layoutInCell="1" allowOverlap="1" wp14:anchorId="7B358630" wp14:editId="0CADD67D">
             <wp:simplePos x="0" y="0"/>
             <wp:positionH relativeFrom="margin">
               <wp:align>center</wp:align>
             </wp:positionH>
             <wp:positionV relativeFrom="paragraph">
-              <wp:posOffset>553720</wp:posOffset>
+              <wp:posOffset>164465</wp:posOffset>
             </wp:positionV>
-            <wp:extent cx="7469505" cy="1914525"/>
-            <wp:effectExtent l="0" t="0" r="0" b="9525"/>
+            <wp:extent cx="7142729" cy="2165345"/>
+            <wp:effectExtent l="0" t="0" r="1270" b="6985"/>
             <wp:wrapSquare wrapText="bothSides"/>
-            <wp:docPr id="12" name="Image 12" descr="Une image contenant capture d’écran, moniteur, intérieur&#10;&#10;Description générée automatiquement"/>
+            <wp:docPr id="5" name="Image 5" descr="Une image contenant capture d’écran&#10;&#10;Description générée automatiquement"/>
             <wp:cNvGraphicFramePr>
               <a:graphicFrameLocks xmlns:a="http://schemas.openxmlformats.org/drawingml/2006/main" noChangeAspect="1"/>
             </wp:cNvGraphicFramePr>
@@ -2055,24 +2439,24 @@
               <a:graphicData uri="http://schemas.openxmlformats.org/drawingml/2006/picture">
                 <pic:pic xmlns:pic="http://schemas.openxmlformats.org/drawingml/2006/picture">
                   <pic:nvPicPr>
-                    <pic:cNvPr id="12" name="Doc2.PNG"/>
+                    <pic:cNvPr id="5" name="Connection-Page.png"/>
                     <pic:cNvPicPr/>
                   </pic:nvPicPr>
                   <pic:blipFill rotWithShape="1">
-                    <a:blip r:embed="rId11" cstate="print">
+                    <a:blip r:embed="rId11">
                       <a:extLst>
                         <a:ext uri="{28A0092B-C50C-407E-A947-70E740481C1C}">
                           <a14:useLocalDpi xmlns:a14="http://schemas.microsoft.com/office/drawing/2010/main" val="0"/>
                         </a:ext>
                       </a:extLst>
                     </a:blip>
-                    <a:srcRect t="2428"/>
+                    <a:srcRect l="7605" r="8400" b="48229"/>
                     <a:stretch/>
                   </pic:blipFill>
                   <pic:spPr bwMode="auto">
                     <a:xfrm>
                       <a:off x="0" y="0"/>
-                      <a:ext cx="7469505" cy="1914525"/>
+                      <a:ext cx="7142729" cy="2165345"/>
                     </a:xfrm>
                     <a:prstGeom prst="rect">
                       <a:avLst/>
@@ -2098,65 +2482,6 @@
           </wp:anchor>
         </w:drawing>
       </w:r>
-      <w:r>
-        <w:rPr>
-          <w:rFonts w:ascii="Arial" w:hAnsi="Arial" w:cs="Arial"/>
-          <w:sz w:val="24"/>
-          <w:szCs w:val="72"/>
-        </w:rPr>
-        <w:t>Rendez-vous sur l’onglet « </w:t>
-      </w:r>
-      <w:r>
-        <w:rPr>
-          <w:rFonts w:ascii="Arial" w:hAnsi="Arial" w:cs="Arial"/>
-          <w:b/>
-          <w:sz w:val="24"/>
-          <w:szCs w:val="72"/>
-        </w:rPr>
-        <w:t>Connexion</w:t>
-      </w:r>
-      <w:r>
-        <w:rPr>
-          <w:rFonts w:ascii="Arial" w:hAnsi="Arial" w:cs="Arial"/>
-          <w:sz w:val="24"/>
-          <w:szCs w:val="72"/>
-        </w:rPr>
-        <w:t> » du site et remplissez le formulaire de droite « </w:t>
-      </w:r>
-      <w:r>
-        <w:rPr>
-          <w:rFonts w:ascii="Arial" w:hAnsi="Arial" w:cs="Arial"/>
-          <w:b/>
-          <w:sz w:val="24"/>
-          <w:szCs w:val="72"/>
-        </w:rPr>
-        <w:t>Inscription</w:t>
-      </w:r>
-      <w:r>
-        <w:rPr>
-          <w:rFonts w:ascii="Arial" w:hAnsi="Arial" w:cs="Arial"/>
-          <w:sz w:val="24"/>
-          <w:szCs w:val="72"/>
-        </w:rPr>
-        <w:t> »</w:t>
-      </w:r>
-    </w:p>
-    <w:p>
-      <w:pPr>
-        <w:rPr>
-          <w:rFonts w:ascii="Arial" w:hAnsi="Arial" w:cs="Arial"/>
-          <w:sz w:val="24"/>
-          <w:szCs w:val="72"/>
-        </w:rPr>
-      </w:pPr>
-      <w:r>
-        <w:rPr>
-          <w:rFonts w:ascii="Arial" w:hAnsi="Arial" w:cs="Arial"/>
-          <w:sz w:val="24"/>
-          <w:szCs w:val="72"/>
-        </w:rPr>
-        <w:br/>
-      </w:r>
     </w:p>
     <w:p>
       <w:pPr>
@@ -2180,9 +2505,13 @@
       <w:pPr>
         <w:pStyle w:val="Titre2"/>
       </w:pPr>
-      <w:bookmarkStart w:id="5" w:name="_Toc10222862"/>
-      <w:r>
-        <w:lastRenderedPageBreak/>
+    </w:p>
+    <w:p>
+      <w:pPr>
+        <w:pStyle w:val="Titre2"/>
+      </w:pPr>
+      <w:bookmarkStart w:id="5" w:name="_Toc20939241"/>
+      <w:r>
         <w:t>1.</w:t>
       </w:r>
       <w:r>
@@ -2258,7 +2587,7 @@
           <w:noProof/>
         </w:rPr>
         <w:drawing>
-          <wp:anchor distT="0" distB="0" distL="114300" distR="114300" simplePos="0" relativeHeight="251663360" behindDoc="0" locked="0" layoutInCell="1" allowOverlap="1" wp14:anchorId="203A0D60" wp14:editId="785D4AAF">
+          <wp:anchor distT="0" distB="0" distL="114300" distR="114300" simplePos="0" relativeHeight="251663360" behindDoc="0" locked="0" layoutInCell="1" allowOverlap="1" wp14:anchorId="203A0D60" wp14:editId="02B94F01">
             <wp:simplePos x="0" y="0"/>
             <wp:positionH relativeFrom="margin">
               <wp:align>center</wp:align>
@@ -2324,7 +2653,7 @@
       <w:pPr>
         <w:pStyle w:val="Titre2"/>
       </w:pPr>
-      <w:bookmarkStart w:id="6" w:name="_Toc10222863"/>
+      <w:bookmarkStart w:id="6" w:name="_Toc20939242"/>
       <w:r>
         <w:t>1.</w:t>
       </w:r>
@@ -2338,18 +2667,25 @@
     </w:p>
     <w:p/>
     <w:p>
+      <w:pPr>
+        <w:rPr>
+          <w:rFonts w:ascii="Arial" w:hAnsi="Arial" w:cs="Arial"/>
+          <w:sz w:val="24"/>
+          <w:szCs w:val="72"/>
+        </w:rPr>
+      </w:pPr>
       <w:r>
         <w:rPr>
           <w:noProof/>
         </w:rPr>
         <w:drawing>
-          <wp:anchor distT="0" distB="0" distL="114300" distR="114300" simplePos="0" relativeHeight="251664384" behindDoc="0" locked="0" layoutInCell="1" allowOverlap="1" wp14:anchorId="5BE39E56" wp14:editId="6A3061E6">
+          <wp:anchor distT="0" distB="0" distL="114300" distR="114300" simplePos="0" relativeHeight="251664384" behindDoc="0" locked="0" layoutInCell="1" allowOverlap="1" wp14:anchorId="5BE39E56" wp14:editId="436F4E62">
             <wp:simplePos x="0" y="0"/>
             <wp:positionH relativeFrom="margin">
               <wp:align>right</wp:align>
             </wp:positionH>
             <wp:positionV relativeFrom="paragraph">
-              <wp:posOffset>476250</wp:posOffset>
+              <wp:posOffset>581025</wp:posOffset>
             </wp:positionV>
             <wp:extent cx="5760720" cy="598170"/>
             <wp:effectExtent l="0" t="0" r="0" b="0"/>
@@ -2442,6 +2778,24 @@
           <w:szCs w:val="72"/>
         </w:rPr>
         <w:br/>
+      </w:r>
+    </w:p>
+    <w:p>
+      <w:pPr>
+        <w:rPr>
+          <w:rFonts w:ascii="Arial" w:hAnsi="Arial" w:cs="Arial"/>
+          <w:sz w:val="24"/>
+          <w:szCs w:val="72"/>
+        </w:rPr>
+      </w:pPr>
+    </w:p>
+    <w:p>
+      <w:r>
+        <w:rPr>
+          <w:rFonts w:ascii="Arial" w:hAnsi="Arial" w:cs="Arial"/>
+          <w:sz w:val="24"/>
+          <w:szCs w:val="72"/>
+        </w:rPr>
         <w:t>Remplissez ensuite le Prénom et l’Âge de l’enfant à protéger et sélectionnez les options que vous voulez.</w:t>
       </w:r>
     </w:p>
@@ -2461,20 +2815,22 @@
           <w:rFonts w:ascii="Arial" w:hAnsi="Arial" w:cs="Arial"/>
           <w:noProof/>
           <w:sz w:val="24"/>
-        </w:rPr>
+          <w:szCs w:val="72"/>
+        </w:rPr>
+        <w:lastRenderedPageBreak/>
         <w:drawing>
-          <wp:anchor distT="0" distB="0" distL="114300" distR="114300" simplePos="0" relativeHeight="251665408" behindDoc="0" locked="0" layoutInCell="1" allowOverlap="1" wp14:anchorId="61D32CD0" wp14:editId="21A8D735">
+          <wp:anchor distT="0" distB="0" distL="114300" distR="114300" simplePos="0" relativeHeight="251669504" behindDoc="0" locked="0" layoutInCell="1" allowOverlap="1" wp14:anchorId="3C9AE503" wp14:editId="0276CED2">
             <wp:simplePos x="0" y="0"/>
             <wp:positionH relativeFrom="margin">
               <wp:align>center</wp:align>
             </wp:positionH>
             <wp:positionV relativeFrom="paragraph">
-              <wp:posOffset>35560</wp:posOffset>
+              <wp:posOffset>138430</wp:posOffset>
             </wp:positionV>
-            <wp:extent cx="4095115" cy="2988219"/>
-            <wp:effectExtent l="0" t="0" r="635" b="3175"/>
+            <wp:extent cx="6088380" cy="2724150"/>
+            <wp:effectExtent l="0" t="0" r="7620" b="0"/>
             <wp:wrapSquare wrapText="bothSides"/>
-            <wp:docPr id="15" name="Image 15" descr="Une image contenant capture d’écran&#10;&#10;Description générée automatiquement"/>
+            <wp:docPr id="6" name="Image 6"/>
             <wp:cNvGraphicFramePr>
               <a:graphicFrameLocks xmlns:a="http://schemas.openxmlformats.org/drawingml/2006/main" noChangeAspect="1"/>
             </wp:cNvGraphicFramePr>
@@ -2482,10 +2838,10 @@
               <a:graphicData uri="http://schemas.openxmlformats.org/drawingml/2006/picture">
                 <pic:pic xmlns:pic="http://schemas.openxmlformats.org/drawingml/2006/picture">
                   <pic:nvPicPr>
-                    <pic:cNvPr id="15" name="Doc5.PNG"/>
+                    <pic:cNvPr id="6" name="new-child.png"/>
                     <pic:cNvPicPr/>
                   </pic:nvPicPr>
-                  <pic:blipFill>
+                  <pic:blipFill rotWithShape="1">
                     <a:blip r:embed="rId14">
                       <a:extLst>
                         <a:ext uri="{28A0092B-C50C-407E-A947-70E740481C1C}">
@@ -2493,18 +2849,25 @@
                         </a:ext>
                       </a:extLst>
                     </a:blip>
-                    <a:stretch>
-                      <a:fillRect/>
-                    </a:stretch>
+                    <a:srcRect t="2502" r="959" b="1691"/>
+                    <a:stretch/>
                   </pic:blipFill>
-                  <pic:spPr>
+                  <pic:spPr bwMode="auto">
                     <a:xfrm>
                       <a:off x="0" y="0"/>
-                      <a:ext cx="4095115" cy="2988219"/>
+                      <a:ext cx="6088380" cy="2724150"/>
                     </a:xfrm>
                     <a:prstGeom prst="rect">
                       <a:avLst/>
                     </a:prstGeom>
+                    <a:ln>
+                      <a:noFill/>
+                    </a:ln>
+                    <a:extLst>
+                      <a:ext uri="{53640926-AAD7-44D8-BBD7-CCE9431645EC}">
+                        <a14:shadowObscured xmlns:a14="http://schemas.microsoft.com/office/drawing/2010/main"/>
+                      </a:ext>
+                    </a:extLst>
                   </pic:spPr>
                 </pic:pic>
               </a:graphicData>
@@ -2551,6 +2914,28 @@
           <w:sz w:val="24"/>
         </w:rPr>
       </w:pPr>
+      <w:r>
+        <w:rPr>
+          <w:rFonts w:ascii="Arial" w:hAnsi="Arial" w:cs="Arial"/>
+          <w:sz w:val="24"/>
+        </w:rPr>
+        <w:t>Sauvegarder vos renseignements en appuyant sur « </w:t>
+      </w:r>
+      <w:r>
+        <w:rPr>
+          <w:rFonts w:ascii="Arial" w:hAnsi="Arial" w:cs="Arial"/>
+          <w:b/>
+          <w:sz w:val="24"/>
+        </w:rPr>
+        <w:t>Créer</w:t>
+      </w:r>
+      <w:r>
+        <w:rPr>
+          <w:rFonts w:ascii="Arial" w:hAnsi="Arial" w:cs="Arial"/>
+          <w:sz w:val="24"/>
+        </w:rPr>
+        <w:t> » et un récapitulatif sera affiché sur la page.</w:t>
+      </w:r>
     </w:p>
     <w:p>
       <w:pPr>
@@ -2584,161 +2969,6 @@
           <w:sz w:val="24"/>
         </w:rPr>
       </w:pPr>
-    </w:p>
-    <w:p>
-      <w:pPr>
-        <w:spacing w:after="0" w:line="240" w:lineRule="auto"/>
-        <w:jc w:val="both"/>
-        <w:textAlignment w:val="baseline"/>
-        <w:rPr>
-          <w:rFonts w:ascii="Arial" w:hAnsi="Arial" w:cs="Arial"/>
-          <w:sz w:val="24"/>
-        </w:rPr>
-      </w:pPr>
-    </w:p>
-    <w:p>
-      <w:pPr>
-        <w:spacing w:after="0" w:line="240" w:lineRule="auto"/>
-        <w:jc w:val="both"/>
-        <w:textAlignment w:val="baseline"/>
-        <w:rPr>
-          <w:rFonts w:ascii="Arial" w:hAnsi="Arial" w:cs="Arial"/>
-          <w:sz w:val="24"/>
-        </w:rPr>
-      </w:pPr>
-    </w:p>
-    <w:p>
-      <w:pPr>
-        <w:spacing w:after="0" w:line="240" w:lineRule="auto"/>
-        <w:jc w:val="both"/>
-        <w:textAlignment w:val="baseline"/>
-        <w:rPr>
-          <w:rFonts w:ascii="Arial" w:hAnsi="Arial" w:cs="Arial"/>
-          <w:sz w:val="24"/>
-        </w:rPr>
-      </w:pPr>
-    </w:p>
-    <w:p>
-      <w:pPr>
-        <w:spacing w:after="0" w:line="240" w:lineRule="auto"/>
-        <w:jc w:val="both"/>
-        <w:textAlignment w:val="baseline"/>
-        <w:rPr>
-          <w:rFonts w:ascii="Arial" w:hAnsi="Arial" w:cs="Arial"/>
-          <w:sz w:val="24"/>
-        </w:rPr>
-      </w:pPr>
-    </w:p>
-    <w:p>
-      <w:pPr>
-        <w:spacing w:after="0" w:line="240" w:lineRule="auto"/>
-        <w:jc w:val="both"/>
-        <w:textAlignment w:val="baseline"/>
-        <w:rPr>
-          <w:rFonts w:ascii="Arial" w:hAnsi="Arial" w:cs="Arial"/>
-          <w:sz w:val="24"/>
-        </w:rPr>
-      </w:pPr>
-    </w:p>
-    <w:p>
-      <w:pPr>
-        <w:spacing w:after="0" w:line="240" w:lineRule="auto"/>
-        <w:jc w:val="both"/>
-        <w:textAlignment w:val="baseline"/>
-        <w:rPr>
-          <w:rFonts w:ascii="Arial" w:hAnsi="Arial" w:cs="Arial"/>
-          <w:sz w:val="24"/>
-        </w:rPr>
-      </w:pPr>
-    </w:p>
-    <w:p>
-      <w:pPr>
-        <w:spacing w:after="0" w:line="240" w:lineRule="auto"/>
-        <w:jc w:val="both"/>
-        <w:textAlignment w:val="baseline"/>
-        <w:rPr>
-          <w:rFonts w:ascii="Arial" w:hAnsi="Arial" w:cs="Arial"/>
-          <w:sz w:val="24"/>
-        </w:rPr>
-      </w:pPr>
-    </w:p>
-    <w:p>
-      <w:pPr>
-        <w:spacing w:after="0" w:line="240" w:lineRule="auto"/>
-        <w:jc w:val="both"/>
-        <w:textAlignment w:val="baseline"/>
-        <w:rPr>
-          <w:rFonts w:ascii="Arial" w:hAnsi="Arial" w:cs="Arial"/>
-          <w:sz w:val="24"/>
-        </w:rPr>
-      </w:pPr>
-    </w:p>
-    <w:p>
-      <w:pPr>
-        <w:spacing w:after="0" w:line="240" w:lineRule="auto"/>
-        <w:jc w:val="both"/>
-        <w:textAlignment w:val="baseline"/>
-        <w:rPr>
-          <w:rFonts w:ascii="Arial" w:hAnsi="Arial" w:cs="Arial"/>
-          <w:sz w:val="24"/>
-        </w:rPr>
-      </w:pPr>
-    </w:p>
-    <w:p>
-      <w:pPr>
-        <w:spacing w:after="0" w:line="240" w:lineRule="auto"/>
-        <w:jc w:val="both"/>
-        <w:textAlignment w:val="baseline"/>
-        <w:rPr>
-          <w:rFonts w:ascii="Arial" w:hAnsi="Arial" w:cs="Arial"/>
-          <w:sz w:val="24"/>
-        </w:rPr>
-      </w:pPr>
-    </w:p>
-    <w:p>
-      <w:pPr>
-        <w:spacing w:after="0" w:line="240" w:lineRule="auto"/>
-        <w:jc w:val="both"/>
-        <w:textAlignment w:val="baseline"/>
-        <w:rPr>
-          <w:rFonts w:ascii="Arial" w:hAnsi="Arial" w:cs="Arial"/>
-          <w:sz w:val="24"/>
-        </w:rPr>
-      </w:pPr>
-      <w:r>
-        <w:rPr>
-          <w:rFonts w:ascii="Arial" w:hAnsi="Arial" w:cs="Arial"/>
-          <w:sz w:val="24"/>
-        </w:rPr>
-        <w:lastRenderedPageBreak/>
-        <w:t>Sauvegarder vos renseignements en appuyant sur « </w:t>
-      </w:r>
-      <w:r>
-        <w:rPr>
-          <w:rFonts w:ascii="Arial" w:hAnsi="Arial" w:cs="Arial"/>
-          <w:b/>
-          <w:sz w:val="24"/>
-        </w:rPr>
-        <w:t>Créer</w:t>
-      </w:r>
-      <w:r>
-        <w:rPr>
-          <w:rFonts w:ascii="Arial" w:hAnsi="Arial" w:cs="Arial"/>
-          <w:sz w:val="24"/>
-        </w:rPr>
-        <w:t> » et un récapitulatif sera affiché sur la page.</w:t>
-      </w:r>
-    </w:p>
-    <w:p>
-      <w:pPr>
-        <w:spacing w:after="0" w:line="240" w:lineRule="auto"/>
-        <w:jc w:val="both"/>
-        <w:textAlignment w:val="baseline"/>
-        <w:rPr>
-          <w:rFonts w:ascii="Arial" w:hAnsi="Arial" w:cs="Arial"/>
-          <w:sz w:val="24"/>
-        </w:rPr>
-      </w:pPr>
       <w:r>
         <w:rPr>
           <w:rFonts w:ascii="Arial" w:hAnsi="Arial" w:cs="Arial"/>
@@ -2746,16 +2976,16 @@
           <w:sz w:val="24"/>
         </w:rPr>
         <w:drawing>
-          <wp:anchor distT="0" distB="0" distL="114300" distR="114300" simplePos="0" relativeHeight="251666432" behindDoc="0" locked="0" layoutInCell="1" allowOverlap="1" wp14:anchorId="6DDEC552" wp14:editId="7C489B46">
+          <wp:anchor distT="0" distB="0" distL="114300" distR="114300" simplePos="0" relativeHeight="251666432" behindDoc="0" locked="0" layoutInCell="1" allowOverlap="1" wp14:anchorId="6DDEC552" wp14:editId="4ACF222B">
             <wp:simplePos x="0" y="0"/>
             <wp:positionH relativeFrom="margin">
               <wp:align>center</wp:align>
             </wp:positionH>
             <wp:positionV relativeFrom="paragraph">
-              <wp:posOffset>199390</wp:posOffset>
+              <wp:posOffset>220980</wp:posOffset>
             </wp:positionV>
-            <wp:extent cx="7331075" cy="1184275"/>
-            <wp:effectExtent l="0" t="0" r="3175" b="0"/>
+            <wp:extent cx="6991299" cy="1857375"/>
+            <wp:effectExtent l="0" t="0" r="635" b="0"/>
             <wp:wrapSquare wrapText="bothSides"/>
             <wp:docPr id="16" name="Image 16" descr="Une image contenant capture d’écran, ciel, écran, moniteur&#10;&#10;Description générée automatiquement"/>
             <wp:cNvGraphicFramePr>
@@ -2768,7 +2998,7 @@
                     <pic:cNvPr id="16" name="Doc6.PNG"/>
                     <pic:cNvPicPr/>
                   </pic:nvPicPr>
-                  <pic:blipFill>
+                  <pic:blipFill rotWithShape="1">
                     <a:blip r:embed="rId15" cstate="print">
                       <a:extLst>
                         <a:ext uri="{28A0092B-C50C-407E-A947-70E740481C1C}">
@@ -2776,18 +3006,25 @@
                         </a:ext>
                       </a:extLst>
                     </a:blip>
-                    <a:stretch>
-                      <a:fillRect/>
-                    </a:stretch>
+                    <a:srcRect l="19099" r="20095"/>
+                    <a:stretch/>
                   </pic:blipFill>
-                  <pic:spPr>
+                  <pic:spPr bwMode="auto">
                     <a:xfrm>
                       <a:off x="0" y="0"/>
-                      <a:ext cx="7331075" cy="1184275"/>
+                      <a:ext cx="6991299" cy="1857375"/>
                     </a:xfrm>
                     <a:prstGeom prst="rect">
                       <a:avLst/>
                     </a:prstGeom>
+                    <a:ln>
+                      <a:noFill/>
+                    </a:ln>
+                    <a:extLst>
+                      <a:ext uri="{53640926-AAD7-44D8-BBD7-CCE9431645EC}">
+                        <a14:shadowObscured xmlns:a14="http://schemas.microsoft.com/office/drawing/2010/main"/>
+                      </a:ext>
+                    </a:extLst>
                   </pic:spPr>
                 </pic:pic>
               </a:graphicData>
@@ -2819,6 +3056,28 @@
         </w:rPr>
         <w:br/>
       </w:r>
+    </w:p>
+    <w:p>
+      <w:pPr>
+        <w:spacing w:after="0" w:line="240" w:lineRule="auto"/>
+        <w:jc w:val="both"/>
+        <w:textAlignment w:val="baseline"/>
+        <w:rPr>
+          <w:rFonts w:ascii="Arial" w:hAnsi="Arial" w:cs="Arial"/>
+          <w:sz w:val="24"/>
+        </w:rPr>
+      </w:pPr>
+    </w:p>
+    <w:p>
+      <w:pPr>
+        <w:spacing w:after="0" w:line="240" w:lineRule="auto"/>
+        <w:jc w:val="both"/>
+        <w:textAlignment w:val="baseline"/>
+        <w:rPr>
+          <w:rFonts w:ascii="Arial" w:hAnsi="Arial" w:cs="Arial"/>
+          <w:sz w:val="24"/>
+        </w:rPr>
+      </w:pPr>
       <w:r>
         <w:rPr>
           <w:rFonts w:ascii="Arial" w:hAnsi="Arial" w:cs="Arial"/>
@@ -2842,12 +3101,316 @@
         </w:rPr>
         <w:t xml:space="preserve"> ou l’enfant à protéger.</w:t>
       </w:r>
-      <w:bookmarkStart w:id="7" w:name="_GoBack"/>
+    </w:p>
+    <w:p>
+      <w:pPr>
+        <w:spacing w:after="0" w:line="240" w:lineRule="auto"/>
+        <w:jc w:val="both"/>
+        <w:textAlignment w:val="baseline"/>
+        <w:rPr>
+          <w:rFonts w:ascii="Arial" w:hAnsi="Arial" w:cs="Arial"/>
+          <w:sz w:val="24"/>
+        </w:rPr>
+      </w:pPr>
+    </w:p>
+    <w:p>
+      <w:pPr>
+        <w:spacing w:after="0" w:line="240" w:lineRule="auto"/>
+        <w:jc w:val="both"/>
+        <w:textAlignment w:val="baseline"/>
+        <w:rPr>
+          <w:rFonts w:ascii="Arial" w:hAnsi="Arial" w:cs="Arial"/>
+          <w:sz w:val="24"/>
+        </w:rPr>
+      </w:pPr>
+    </w:p>
+    <w:p>
+      <w:pPr>
+        <w:spacing w:after="0" w:line="240" w:lineRule="auto"/>
+        <w:jc w:val="both"/>
+        <w:textAlignment w:val="baseline"/>
+        <w:rPr>
+          <w:rFonts w:ascii="Arial" w:hAnsi="Arial" w:cs="Arial"/>
+          <w:sz w:val="24"/>
+        </w:rPr>
+      </w:pPr>
+    </w:p>
+    <w:p>
+      <w:pPr>
+        <w:spacing w:after="0" w:line="240" w:lineRule="auto"/>
+        <w:jc w:val="both"/>
+        <w:textAlignment w:val="baseline"/>
+        <w:rPr>
+          <w:rFonts w:ascii="Arial" w:hAnsi="Arial" w:cs="Arial"/>
+          <w:sz w:val="24"/>
+        </w:rPr>
+      </w:pPr>
+    </w:p>
+    <w:p>
+      <w:pPr>
+        <w:spacing w:after="0" w:line="240" w:lineRule="auto"/>
+        <w:jc w:val="both"/>
+        <w:textAlignment w:val="baseline"/>
+        <w:rPr>
+          <w:rFonts w:ascii="Arial" w:hAnsi="Arial" w:cs="Arial"/>
+          <w:sz w:val="24"/>
+        </w:rPr>
+      </w:pPr>
+    </w:p>
+    <w:p>
+      <w:pPr>
+        <w:spacing w:after="0" w:line="240" w:lineRule="auto"/>
+        <w:jc w:val="both"/>
+        <w:textAlignment w:val="baseline"/>
+        <w:rPr>
+          <w:rFonts w:ascii="Arial" w:hAnsi="Arial" w:cs="Arial"/>
+          <w:sz w:val="24"/>
+        </w:rPr>
+      </w:pPr>
+    </w:p>
+    <w:p>
+      <w:pPr>
+        <w:spacing w:after="0" w:line="240" w:lineRule="auto"/>
+        <w:jc w:val="both"/>
+        <w:textAlignment w:val="baseline"/>
+        <w:rPr>
+          <w:rFonts w:ascii="Arial" w:hAnsi="Arial" w:cs="Arial"/>
+          <w:sz w:val="24"/>
+        </w:rPr>
+      </w:pPr>
+    </w:p>
+    <w:p>
+      <w:pPr>
+        <w:spacing w:after="0" w:line="240" w:lineRule="auto"/>
+        <w:jc w:val="both"/>
+        <w:textAlignment w:val="baseline"/>
+        <w:rPr>
+          <w:rFonts w:ascii="Arial" w:hAnsi="Arial" w:cs="Arial"/>
+          <w:sz w:val="24"/>
+        </w:rPr>
+      </w:pPr>
+    </w:p>
+    <w:p>
+      <w:pPr>
+        <w:pStyle w:val="Titre2"/>
+      </w:pPr>
+      <w:bookmarkStart w:id="7" w:name="_Toc20939243"/>
+      <w:r>
+        <w:lastRenderedPageBreak/>
+        <w:t xml:space="preserve">1.5 Comment vérifier l’activité de mon enfant grâce à </w:t>
+      </w:r>
+      <w:proofErr w:type="spellStart"/>
+      <w:r>
+        <w:t>Überschutz</w:t>
+      </w:r>
+      <w:proofErr w:type="spellEnd"/>
+      <w:r>
+        <w:t> ?</w:t>
+      </w:r>
       <w:bookmarkEnd w:id="7"/>
     </w:p>
+    <w:p>
+      <w:pPr>
+        <w:rPr>
+          <w:rFonts w:ascii="Arial" w:hAnsi="Arial" w:cs="Arial"/>
+          <w:sz w:val="24"/>
+          <w:szCs w:val="24"/>
+        </w:rPr>
+      </w:pPr>
+    </w:p>
+    <w:p>
+      <w:pPr>
+        <w:rPr>
+          <w:rFonts w:ascii="Arial" w:hAnsi="Arial" w:cs="Arial"/>
+          <w:sz w:val="24"/>
+          <w:szCs w:val="24"/>
+        </w:rPr>
+      </w:pPr>
+      <w:r>
+        <w:rPr>
+          <w:rFonts w:ascii="Arial" w:hAnsi="Arial" w:cs="Arial"/>
+          <w:sz w:val="24"/>
+          <w:szCs w:val="24"/>
+        </w:rPr>
+        <w:t>Rendez-vous sur l’onglet « </w:t>
+      </w:r>
+      <w:r>
+        <w:rPr>
+          <w:rFonts w:ascii="Arial" w:hAnsi="Arial" w:cs="Arial"/>
+          <w:b/>
+          <w:bCs/>
+          <w:sz w:val="24"/>
+          <w:szCs w:val="24"/>
+        </w:rPr>
+        <w:t>Rapport</w:t>
+      </w:r>
+      <w:r>
+        <w:rPr>
+          <w:rFonts w:ascii="Arial" w:hAnsi="Arial" w:cs="Arial"/>
+          <w:sz w:val="24"/>
+          <w:szCs w:val="24"/>
+        </w:rPr>
+        <w:t> » et choisissez</w:t>
+      </w:r>
+      <w:r>
+        <w:rPr>
+          <w:rFonts w:ascii="Arial" w:hAnsi="Arial" w:cs="Arial"/>
+          <w:sz w:val="24"/>
+          <w:szCs w:val="24"/>
+        </w:rPr>
+        <w:t>,</w:t>
+      </w:r>
+      <w:r>
+        <w:rPr>
+          <w:rFonts w:ascii="Arial" w:hAnsi="Arial" w:cs="Arial"/>
+          <w:sz w:val="24"/>
+          <w:szCs w:val="24"/>
+        </w:rPr>
+        <w:t xml:space="preserve"> grâce </w:t>
+      </w:r>
+      <w:r>
+        <w:rPr>
+          <w:rFonts w:ascii="Arial" w:hAnsi="Arial" w:cs="Arial"/>
+          <w:sz w:val="24"/>
+          <w:szCs w:val="24"/>
+        </w:rPr>
+        <w:t>au</w:t>
+      </w:r>
+      <w:r>
+        <w:rPr>
+          <w:rFonts w:ascii="Arial" w:hAnsi="Arial" w:cs="Arial"/>
+          <w:sz w:val="24"/>
+          <w:szCs w:val="24"/>
+        </w:rPr>
+        <w:t xml:space="preserve"> bouton déroulant</w:t>
+      </w:r>
+      <w:r>
+        <w:rPr>
+          <w:rFonts w:ascii="Arial" w:hAnsi="Arial" w:cs="Arial"/>
+          <w:sz w:val="24"/>
+          <w:szCs w:val="24"/>
+        </w:rPr>
+        <w:t>,</w:t>
+      </w:r>
+      <w:r>
+        <w:rPr>
+          <w:rFonts w:ascii="Arial" w:hAnsi="Arial" w:cs="Arial"/>
+          <w:sz w:val="24"/>
+          <w:szCs w:val="24"/>
+        </w:rPr>
+        <w:t xml:space="preserve"> l’enfant dont vous voulez vérifier l’activité.</w:t>
+      </w:r>
+      <w:bookmarkStart w:id="8" w:name="_GoBack"/>
+      <w:bookmarkEnd w:id="8"/>
+    </w:p>
+    <w:p>
+      <w:pPr>
+        <w:rPr>
+          <w:rFonts w:ascii="Arial" w:hAnsi="Arial" w:cs="Arial"/>
+          <w:sz w:val="24"/>
+          <w:szCs w:val="24"/>
+        </w:rPr>
+      </w:pPr>
+      <w:r>
+        <w:rPr>
+          <w:rFonts w:ascii="Arial" w:hAnsi="Arial" w:cs="Arial"/>
+          <w:sz w:val="24"/>
+          <w:szCs w:val="24"/>
+        </w:rPr>
+        <w:t>Des barres de progression vont s’afficher et vous permettront de visualiser l’activité de votre enfant dans son environnement virtuel.</w:t>
+      </w:r>
+    </w:p>
+    <w:p>
+      <w:pPr>
+        <w:rPr>
+          <w:rFonts w:ascii="Arial" w:hAnsi="Arial" w:cs="Arial"/>
+          <w:sz w:val="24"/>
+          <w:szCs w:val="24"/>
+        </w:rPr>
+      </w:pPr>
+      <w:r>
+        <w:rPr>
+          <w:rFonts w:ascii="Arial" w:hAnsi="Arial" w:cs="Arial"/>
+          <w:noProof/>
+          <w:sz w:val="24"/>
+          <w:szCs w:val="24"/>
+        </w:rPr>
+        <w:drawing>
+          <wp:anchor distT="0" distB="0" distL="114300" distR="114300" simplePos="0" relativeHeight="251670528" behindDoc="0" locked="0" layoutInCell="1" allowOverlap="1" wp14:anchorId="1ABC21C0" wp14:editId="77F0C6C1">
+            <wp:simplePos x="0" y="0"/>
+            <wp:positionH relativeFrom="margin">
+              <wp:align>center</wp:align>
+            </wp:positionH>
+            <wp:positionV relativeFrom="paragraph">
+              <wp:posOffset>334010</wp:posOffset>
+            </wp:positionV>
+            <wp:extent cx="6000750" cy="4758690"/>
+            <wp:effectExtent l="0" t="0" r="0" b="3810"/>
+            <wp:wrapSquare wrapText="bothSides"/>
+            <wp:docPr id="7" name="Image 7"/>
+            <wp:cNvGraphicFramePr>
+              <a:graphicFrameLocks xmlns:a="http://schemas.openxmlformats.org/drawingml/2006/main" noChangeAspect="1"/>
+            </wp:cNvGraphicFramePr>
+            <a:graphic xmlns:a="http://schemas.openxmlformats.org/drawingml/2006/main">
+              <a:graphicData uri="http://schemas.openxmlformats.org/drawingml/2006/picture">
+                <pic:pic xmlns:pic="http://schemas.openxmlformats.org/drawingml/2006/picture">
+                  <pic:nvPicPr>
+                    <pic:cNvPr id="7" name="children-data.png"/>
+                    <pic:cNvPicPr/>
+                  </pic:nvPicPr>
+                  <pic:blipFill rotWithShape="1">
+                    <a:blip r:embed="rId16">
+                      <a:extLst>
+                        <a:ext uri="{28A0092B-C50C-407E-A947-70E740481C1C}">
+                          <a14:useLocalDpi xmlns:a14="http://schemas.microsoft.com/office/drawing/2010/main" val="0"/>
+                        </a:ext>
+                      </a:extLst>
+                    </a:blip>
+                    <a:srcRect l="24802" r="22454" b="14949"/>
+                    <a:stretch/>
+                  </pic:blipFill>
+                  <pic:spPr bwMode="auto">
+                    <a:xfrm>
+                      <a:off x="0" y="0"/>
+                      <a:ext cx="6000750" cy="4758690"/>
+                    </a:xfrm>
+                    <a:prstGeom prst="rect">
+                      <a:avLst/>
+                    </a:prstGeom>
+                    <a:ln>
+                      <a:noFill/>
+                    </a:ln>
+                    <a:extLst>
+                      <a:ext uri="{53640926-AAD7-44D8-BBD7-CCE9431645EC}">
+                        <a14:shadowObscured xmlns:a14="http://schemas.microsoft.com/office/drawing/2010/main"/>
+                      </a:ext>
+                    </a:extLst>
+                  </pic:spPr>
+                </pic:pic>
+              </a:graphicData>
+            </a:graphic>
+            <wp14:sizeRelH relativeFrom="margin">
+              <wp14:pctWidth>0</wp14:pctWidth>
+            </wp14:sizeRelH>
+            <wp14:sizeRelV relativeFrom="margin">
+              <wp14:pctHeight>0</wp14:pctHeight>
+            </wp14:sizeRelV>
+          </wp:anchor>
+        </w:drawing>
+      </w:r>
+    </w:p>
+    <w:p>
+      <w:pPr>
+        <w:rPr>
+          <w:rFonts w:ascii="Arial" w:hAnsi="Arial" w:cs="Arial"/>
+          <w:sz w:val="24"/>
+          <w:szCs w:val="24"/>
+        </w:rPr>
+      </w:pPr>
+    </w:p>
     <w:sectPr>
-      <w:headerReference w:type="default" r:id="rId16"/>
-      <w:footerReference w:type="default" r:id="rId17"/>
+      <w:headerReference w:type="default" r:id="rId17"/>
+      <w:footerReference w:type="default" r:id="rId18"/>
       <w:pgSz w:w="11906" w:h="16838"/>
       <w:pgMar w:top="1417" w:right="1417" w:bottom="1417" w:left="1417" w:header="567" w:footer="113" w:gutter="0"/>
       <w:pgNumType w:start="0"/>
@@ -3228,6 +3791,20 @@
                               <w:rFonts w:ascii="Arial" w:hAnsi="Arial" w:cs="Arial"/>
                               <w:sz w:val="24"/>
                             </w:rPr>
+                            <w:t xml:space="preserve"> Documentation</w:t>
+                          </w:r>
+                          <w:r>
+                            <w:rPr>
+                              <w:rFonts w:ascii="Arial" w:hAnsi="Arial" w:cs="Arial"/>
+                              <w:sz w:val="24"/>
+                            </w:rPr>
+                            <w:t xml:space="preserve">        </w:t>
+                          </w:r>
+                          <w:r>
+                            <w:rPr>
+                              <w:rFonts w:ascii="Arial" w:hAnsi="Arial" w:cs="Arial"/>
+                              <w:sz w:val="24"/>
+                            </w:rPr>
                             <w:t xml:space="preserve"> </w:t>
                           </w:r>
                           <w:r>
@@ -3235,7 +3812,7 @@
                               <w:rFonts w:ascii="Arial" w:hAnsi="Arial" w:cs="Arial"/>
                               <w:sz w:val="24"/>
                             </w:rPr>
-                            <w:t xml:space="preserve">PLD                                                                                        </w:t>
+                            <w:t xml:space="preserve">                                                                </w:t>
                           </w:r>
                           <w:r>
                             <w:rPr>
@@ -3327,6 +3904,20 @@
                         <w:rFonts w:ascii="Arial" w:hAnsi="Arial" w:cs="Arial"/>
                         <w:sz w:val="24"/>
                       </w:rPr>
+                      <w:t xml:space="preserve"> Documentation</w:t>
+                    </w:r>
+                    <w:r>
+                      <w:rPr>
+                        <w:rFonts w:ascii="Arial" w:hAnsi="Arial" w:cs="Arial"/>
+                        <w:sz w:val="24"/>
+                      </w:rPr>
+                      <w:t xml:space="preserve">        </w:t>
+                    </w:r>
+                    <w:r>
+                      <w:rPr>
+                        <w:rFonts w:ascii="Arial" w:hAnsi="Arial" w:cs="Arial"/>
+                        <w:sz w:val="24"/>
+                      </w:rPr>
                       <w:t xml:space="preserve"> </w:t>
                     </w:r>
                     <w:r>
@@ -3334,7 +3925,7 @@
                         <w:rFonts w:ascii="Arial" w:hAnsi="Arial" w:cs="Arial"/>
                         <w:sz w:val="24"/>
                       </w:rPr>
-                      <w:t xml:space="preserve">PLD                                                                                        </w:t>
+                      <w:t xml:space="preserve">                                                                </w:t>
                     </w:r>
                     <w:r>
                       <w:rPr>
@@ -4498,7 +5089,7 @@
       </w:pPr>
     </w:pPrDefault>
   </w:docDefaults>
-  <w:latentStyles w:defLockedState="0" w:defUIPriority="99" w:defSemiHidden="0" w:defUnhideWhenUsed="0" w:defQFormat="0" w:count="376">
+  <w:latentStyles w:defLockedState="0" w:defUIPriority="99" w:defSemiHidden="0" w:defUnhideWhenUsed="0" w:defQFormat="0" w:count="377">
     <w:lsdException w:name="Normal" w:uiPriority="0" w:qFormat="1"/>
     <w:lsdException w:name="heading 1" w:uiPriority="9" w:qFormat="1"/>
     <w:lsdException w:name="heading 2" w:semiHidden="1" w:uiPriority="9" w:unhideWhenUsed="1" w:qFormat="1"/>
@@ -4875,6 +5466,7 @@
     <w:lsdException w:name="Hashtag" w:semiHidden="1" w:unhideWhenUsed="1"/>
     <w:lsdException w:name="Unresolved Mention" w:semiHidden="1" w:unhideWhenUsed="1"/>
     <w:lsdException w:name="Smart Link" w:semiHidden="1" w:unhideWhenUsed="1"/>
+    <w:lsdException w:name="Smart Link Error" w:semiHidden="1" w:unhideWhenUsed="1"/>
   </w:latentStyles>
   <w:style w:type="paragraph" w:default="1" w:styleId="Normal">
     <w:name w:val="Normal"/>
@@ -5896,7 +6488,7 @@
 </file>
 
 <file path=customXml/itemProps1.xml><?xml version="1.0" encoding="utf-8"?>
-<ds:datastoreItem xmlns:ds="http://schemas.openxmlformats.org/officeDocument/2006/customXml" ds:itemID="{4D150A5F-3100-4152-9A4B-7EB6C628ABB2}">
+<ds:datastoreItem xmlns:ds="http://schemas.openxmlformats.org/officeDocument/2006/customXml" ds:itemID="{68ED2C5C-207A-40A0-BA13-8CAB904ACD64}">
   <ds:schemaRefs>
     <ds:schemaRef ds:uri="http://schemas.openxmlformats.org/officeDocument/2006/bibliography"/>
   </ds:schemaRefs>

</xml_diff>